<commit_message>
scala's generic type ！
</commit_message>
<xml_diff>
--- a/src/com/eagle/document/function-programming-in-scala.docx
+++ b/src/com/eagle/document/function-programming-in-scala.docx
@@ -458,39 +458,691 @@
         <w:keepLines w:val="0"/>
         <w:widowControl/>
         <w:suppressLineNumbers w:val="0"/>
+        <w:rPr>
+          <w:rFonts w:ascii="NimbusRomNo9L" w:hAnsi="NimbusRomNo9L" w:eastAsia="NimbusRomNo9L" w:cs="NimbusRomNo9L"/>
+          <w:sz w:val="44"/>
+          <w:szCs w:val="44"/>
+        </w:rPr>
       </w:pPr>
       <w:r>
         <w:rPr>
           <w:rFonts w:ascii="LuxiMono" w:hAnsi="LuxiMono" w:eastAsia="LuxiMono" w:cs="LuxiMono"/>
-          <w:sz w:val="18"/>
-          <w:szCs w:val="18"/>
+          <w:sz w:val="44"/>
+          <w:szCs w:val="44"/>
         </w:rPr>
         <w:t xml:space="preserve">Nil </w:t>
       </w:r>
       <w:r>
+        <w:rPr>
+          <w:rFonts w:ascii="NimbusRomNo9L" w:hAnsi="NimbusRomNo9L" w:eastAsia="NimbusRomNo9L" w:cs="NimbusRomNo9L"/>
+          <w:sz w:val="44"/>
+          <w:szCs w:val="44"/>
+        </w:rPr>
+        <w:t xml:space="preserve">represents the empty list. </w:t>
+      </w:r>
+    </w:p>
+    <w:p>
+      <w:pPr>
+        <w:pStyle w:val="3"/>
+        <w:keepNext w:val="0"/>
+        <w:keepLines w:val="0"/>
+        <w:widowControl/>
+        <w:suppressLineNumbers w:val="0"/>
         <w:rPr>
           <w:rFonts w:ascii="NimbusRomNo9L" w:hAnsi="NimbusRomNo9L" w:eastAsia="NimbusRomNo9L" w:cs="NimbusRomNo9L"/>
           <w:sz w:val="22"/>
           <w:szCs w:val="22"/>
         </w:rPr>
-        <w:t xml:space="preserve">represents the empty list. </w:t>
-      </w:r>
-    </w:p>
-    <w:p>
-      <w:pPr>
-        <w:pStyle w:val="3"/>
-        <w:keepNext w:val="0"/>
-        <w:keepLines w:val="0"/>
-        <w:widowControl/>
-        <w:suppressLineNumbers w:val="0"/>
-        <w:rPr>
-          <w:rFonts w:hint="default" w:ascii="NimbusRomNo9L" w:hAnsi="NimbusRomNo9L" w:eastAsia="NimbusRomNo9L" w:cs="NimbusRomNo9L"/>
-          <w:sz w:val="36"/>
-          <w:szCs w:val="36"/>
+      </w:pPr>
+    </w:p>
+    <w:p>
+      <w:pPr>
+        <w:pStyle w:val="3"/>
+        <w:keepNext w:val="0"/>
+        <w:keepLines w:val="0"/>
+        <w:widowControl/>
+        <w:suppressLineNumbers w:val="0"/>
+        <w:rPr>
+          <w:rFonts w:ascii="NimbusRomNo9L" w:hAnsi="NimbusRomNo9L" w:eastAsia="NimbusRomNo9L" w:cs="NimbusRomNo9L"/>
+          <w:sz w:val="22"/>
+          <w:szCs w:val="22"/>
+        </w:rPr>
+      </w:pPr>
+    </w:p>
+    <w:p>
+      <w:pPr>
+        <w:pStyle w:val="3"/>
+        <w:keepNext w:val="0"/>
+        <w:keepLines w:val="0"/>
+        <w:widowControl/>
+        <w:suppressLineNumbers w:val="0"/>
+        <w:rPr>
+          <w:rFonts w:ascii="NimbusRomNo9L" w:hAnsi="NimbusRomNo9L" w:eastAsia="NimbusRomNo9L" w:cs="NimbusRomNo9L"/>
+          <w:sz w:val="22"/>
+          <w:szCs w:val="22"/>
+        </w:rPr>
+      </w:pPr>
+    </w:p>
+    <w:p>
+      <w:pPr>
+        <w:pStyle w:val="3"/>
+        <w:keepNext w:val="0"/>
+        <w:keepLines w:val="0"/>
+        <w:widowControl/>
+        <w:suppressLineNumbers w:val="0"/>
+        <w:rPr>
+          <w:rFonts w:hint="default" w:ascii="NimbusRomNo9L" w:hAnsi="NimbusRomNo9L" w:eastAsia="NimbusRomNo9L" w:cs="NimbusRomNo9L"/>
+          <w:sz w:val="36"/>
+          <w:szCs w:val="36"/>
+        </w:rPr>
+      </w:pPr>
+    </w:p>
+    <w:p>
+      <w:pPr>
+        <w:pStyle w:val="3"/>
+        <w:keepNext w:val="0"/>
+        <w:keepLines w:val="0"/>
+        <w:widowControl/>
+        <w:suppressLineNumbers w:val="0"/>
+        <w:rPr>
+          <w:rFonts w:hint="default" w:ascii="NimbusRomNo9L" w:hAnsi="NimbusRomNo9L" w:eastAsia="NimbusRomNo9L" w:cs="NimbusRomNo9L"/>
+          <w:sz w:val="36"/>
+          <w:szCs w:val="36"/>
+        </w:rPr>
+      </w:pPr>
+      <w:r>
+        <w:rPr>
+          <w:rFonts w:hint="default" w:ascii="NimbusRomNo9L" w:hAnsi="NimbusRomNo9L" w:eastAsia="NimbusRomNo9L" w:cs="NimbusRomNo9L"/>
+          <w:sz w:val="36"/>
+          <w:szCs w:val="36"/>
+        </w:rPr>
+        <w:t>FP编程的基石:程序是由纯函数所组成</w:t>
+      </w:r>
+    </w:p>
+    <w:p>
+      <w:pPr>
+        <w:pStyle w:val="3"/>
+        <w:keepNext w:val="0"/>
+        <w:keepLines w:val="0"/>
+        <w:widowControl/>
+        <w:suppressLineNumbers w:val="0"/>
+        <w:rPr>
+          <w:rFonts w:hint="default" w:ascii="Times" w:hAnsi="Times" w:eastAsia="Times" w:cs="Times"/>
+          <w:sz w:val="44"/>
+          <w:szCs w:val="44"/>
+        </w:rPr>
+      </w:pPr>
+      <w:r>
+        <w:rPr>
+          <w:rFonts w:ascii="Times" w:hAnsi="Times" w:eastAsia="Times" w:cs="Times"/>
+          <w:sz w:val="44"/>
+          <w:szCs w:val="44"/>
+        </w:rPr>
+        <w:t xml:space="preserve">FP proceeds from a startling premise—that we construct programs using only pure functions, or functions that avoid </w:t>
+      </w:r>
+      <w:r>
+        <w:rPr>
+          <w:rFonts w:hint="default" w:ascii="Times" w:hAnsi="Times" w:eastAsia="Times" w:cs="Times"/>
+          <w:i/>
+          <w:sz w:val="44"/>
+          <w:szCs w:val="44"/>
+        </w:rPr>
+        <w:t xml:space="preserve">side effects </w:t>
+      </w:r>
+      <w:r>
+        <w:rPr>
+          <w:rFonts w:hint="default" w:ascii="Times" w:hAnsi="Times" w:eastAsia="Times" w:cs="Times"/>
+          <w:sz w:val="44"/>
+          <w:szCs w:val="44"/>
+        </w:rPr>
+        <w:t xml:space="preserve">like writing to a database or reading from a file </w:t>
+      </w:r>
+    </w:p>
+    <w:p>
+      <w:pPr>
+        <w:pStyle w:val="3"/>
+        <w:keepNext w:val="0"/>
+        <w:keepLines w:val="0"/>
+        <w:widowControl/>
+        <w:suppressLineNumbers w:val="0"/>
+        <w:rPr>
+          <w:rFonts w:hint="default" w:ascii="Times" w:hAnsi="Times" w:eastAsia="Times" w:cs="Times"/>
+          <w:sz w:val="44"/>
+          <w:szCs w:val="44"/>
+        </w:rPr>
+      </w:pPr>
+    </w:p>
+    <w:p>
+      <w:pPr>
+        <w:pStyle w:val="3"/>
+        <w:keepNext w:val="0"/>
+        <w:keepLines w:val="0"/>
+        <w:widowControl/>
+        <w:suppressLineNumbers w:val="0"/>
+        <w:rPr>
+          <w:rFonts w:hint="default" w:ascii="Times" w:hAnsi="Times" w:eastAsia="Times" w:cs="Times"/>
+          <w:i/>
+          <w:sz w:val="44"/>
+          <w:szCs w:val="44"/>
+        </w:rPr>
+      </w:pPr>
+      <w:r>
+        <w:rPr>
+          <w:rFonts w:ascii="Times" w:hAnsi="Times" w:eastAsia="Times" w:cs="Times"/>
+          <w:sz w:val="44"/>
+          <w:szCs w:val="44"/>
+        </w:rPr>
+        <w:t xml:space="preserve">We construct our programs using only </w:t>
+      </w:r>
+      <w:r>
+        <w:rPr>
+          <w:rFonts w:hint="default" w:ascii="Times" w:hAnsi="Times" w:eastAsia="Times" w:cs="Times"/>
+          <w:i/>
+          <w:sz w:val="44"/>
+          <w:szCs w:val="44"/>
+        </w:rPr>
+        <w:t xml:space="preserve">pure functions </w:t>
+      </w:r>
+    </w:p>
+    <w:p>
+      <w:pPr>
+        <w:pStyle w:val="3"/>
+        <w:keepNext w:val="0"/>
+        <w:keepLines w:val="0"/>
+        <w:widowControl/>
+        <w:suppressLineNumbers w:val="0"/>
+        <w:rPr>
+          <w:rFonts w:hint="default" w:ascii="Times" w:hAnsi="Times" w:eastAsia="Times" w:cs="Times"/>
+          <w:i/>
+          <w:sz w:val="44"/>
+          <w:szCs w:val="44"/>
+        </w:rPr>
+      </w:pPr>
+    </w:p>
+    <w:p>
+      <w:pPr>
+        <w:pStyle w:val="3"/>
+        <w:keepNext w:val="0"/>
+        <w:keepLines w:val="0"/>
+        <w:widowControl/>
+        <w:suppressLineNumbers w:val="0"/>
+        <w:rPr>
+          <w:rFonts w:hint="default" w:ascii="Times" w:hAnsi="Times" w:eastAsia="Times" w:cs="Times"/>
+          <w:b/>
+          <w:bCs/>
+          <w:i/>
+          <w:sz w:val="52"/>
+          <w:szCs w:val="52"/>
+        </w:rPr>
+      </w:pPr>
+      <w:r>
+        <w:rPr>
+          <w:rFonts w:hint="default" w:ascii="Times" w:hAnsi="Times" w:eastAsia="Times" w:cs="Times"/>
+          <w:b/>
+          <w:bCs/>
+          <w:i/>
+          <w:sz w:val="52"/>
+          <w:szCs w:val="52"/>
+        </w:rPr>
+        <w:t>pure function definition</w:t>
+      </w:r>
+    </w:p>
+    <w:p>
+      <w:pPr>
+        <w:pStyle w:val="3"/>
+        <w:keepNext w:val="0"/>
+        <w:keepLines w:val="0"/>
+        <w:widowControl/>
+        <w:suppressLineNumbers w:val="0"/>
+        <w:rPr>
+          <w:sz w:val="44"/>
+          <w:szCs w:val="44"/>
+        </w:rPr>
+      </w:pPr>
+      <w:r>
+        <w:rPr>
+          <w:rFonts w:ascii="Times" w:hAnsi="Times" w:eastAsia="Times" w:cs="Times"/>
+          <w:sz w:val="44"/>
+          <w:szCs w:val="44"/>
+        </w:rPr>
+        <w:t xml:space="preserve">This is all it means for an expression to be referentially transparent—in any program, the expression can be replaced by its result without changing the meaning of the program. And we say that a function is </w:t>
+      </w:r>
+      <w:r>
+        <w:rPr>
+          <w:rFonts w:hint="default" w:ascii="Times" w:hAnsi="Times" w:eastAsia="Times" w:cs="Times"/>
+          <w:i/>
+          <w:sz w:val="44"/>
+          <w:szCs w:val="44"/>
+        </w:rPr>
+        <w:t xml:space="preserve">pure </w:t>
+      </w:r>
+      <w:r>
+        <w:rPr>
+          <w:rFonts w:hint="default" w:ascii="Times" w:hAnsi="Times" w:eastAsia="Times" w:cs="Times"/>
+          <w:sz w:val="44"/>
+          <w:szCs w:val="44"/>
+        </w:rPr>
+        <w:t xml:space="preserve">if its body is RT, assuming RT inputs. </w:t>
+      </w:r>
+    </w:p>
+    <w:p>
+      <w:pPr>
+        <w:pStyle w:val="3"/>
+        <w:keepNext w:val="0"/>
+        <w:keepLines w:val="0"/>
+        <w:widowControl/>
+        <w:suppressLineNumbers w:val="0"/>
+        <w:rPr>
+          <w:rFonts w:hint="default" w:ascii="Times" w:hAnsi="Times" w:eastAsia="Times" w:cs="Times"/>
+          <w:i/>
+          <w:sz w:val="44"/>
+          <w:szCs w:val="44"/>
+        </w:rPr>
+      </w:pPr>
+    </w:p>
+    <w:p>
+      <w:pPr>
+        <w:pStyle w:val="3"/>
+        <w:keepNext w:val="0"/>
+        <w:keepLines w:val="0"/>
+        <w:widowControl/>
+        <w:suppressLineNumbers w:val="0"/>
+        <w:rPr>
+          <w:rFonts w:hint="default" w:ascii="Times" w:hAnsi="Times" w:eastAsia="Times" w:cs="Times"/>
+          <w:sz w:val="44"/>
+          <w:szCs w:val="44"/>
+        </w:rPr>
+      </w:pPr>
+    </w:p>
+    <w:p>
+      <w:pPr>
+        <w:pStyle w:val="3"/>
+        <w:keepNext w:val="0"/>
+        <w:keepLines w:val="0"/>
+        <w:widowControl/>
+        <w:suppressLineNumbers w:val="0"/>
+        <w:rPr>
+          <w:rFonts w:hint="default" w:ascii="Times" w:hAnsi="Times" w:eastAsia="Times" w:cs="Times"/>
+          <w:sz w:val="44"/>
+          <w:szCs w:val="44"/>
+        </w:rPr>
+      </w:pPr>
+    </w:p>
+    <w:p>
+      <w:pPr>
+        <w:pStyle w:val="3"/>
+        <w:keepNext w:val="0"/>
+        <w:keepLines w:val="0"/>
+        <w:widowControl/>
+        <w:suppressLineNumbers w:val="0"/>
+        <w:rPr>
+          <w:rFonts w:hint="default" w:ascii="Times" w:hAnsi="Times" w:eastAsia="Times" w:cs="Times"/>
+          <w:sz w:val="44"/>
+          <w:szCs w:val="44"/>
+        </w:rPr>
+      </w:pPr>
+    </w:p>
+    <w:p>
+      <w:pPr>
+        <w:pStyle w:val="3"/>
+        <w:keepNext w:val="0"/>
+        <w:keepLines w:val="0"/>
+        <w:widowControl/>
+        <w:suppressLineNumbers w:val="0"/>
+        <w:rPr>
+          <w:rFonts w:hint="default" w:ascii="Times" w:hAnsi="Times" w:eastAsia="Times" w:cs="Times"/>
+          <w:sz w:val="44"/>
+          <w:szCs w:val="44"/>
+        </w:rPr>
+      </w:pPr>
+      <w:r>
+        <w:rPr>
+          <w:rFonts w:hint="default" w:ascii="Times" w:hAnsi="Times" w:eastAsia="Times" w:cs="Times"/>
+          <w:sz w:val="44"/>
+          <w:szCs w:val="44"/>
+        </w:rPr>
+        <w:t>学习编程的方法：</w:t>
+      </w:r>
+    </w:p>
+    <w:p>
+      <w:pPr>
+        <w:pStyle w:val="3"/>
+        <w:keepNext w:val="0"/>
+        <w:keepLines w:val="0"/>
+        <w:widowControl/>
+        <w:suppressLineNumbers w:val="0"/>
+        <w:rPr>
+          <w:rFonts w:ascii="Times" w:hAnsi="Times" w:eastAsia="Times" w:cs="Times"/>
+          <w:sz w:val="44"/>
+          <w:szCs w:val="44"/>
+        </w:rPr>
+      </w:pPr>
+      <w:r>
+        <w:rPr>
+          <w:rFonts w:ascii="Times" w:hAnsi="Times" w:eastAsia="Times" w:cs="Times"/>
+          <w:sz w:val="44"/>
+          <w:szCs w:val="44"/>
+        </w:rPr>
+        <w:t xml:space="preserve">A good way to understand something is to change it slightly and see how the change affects the outcome. </w:t>
+      </w:r>
+    </w:p>
+    <w:p>
+      <w:pPr>
+        <w:pStyle w:val="3"/>
+        <w:keepNext w:val="0"/>
+        <w:keepLines w:val="0"/>
+        <w:widowControl/>
+        <w:suppressLineNumbers w:val="0"/>
+        <w:rPr>
+          <w:rFonts w:ascii="Times" w:hAnsi="Times" w:eastAsia="Times" w:cs="Times"/>
+          <w:sz w:val="44"/>
+          <w:szCs w:val="44"/>
+        </w:rPr>
+      </w:pPr>
+    </w:p>
+    <w:p>
+      <w:pPr>
+        <w:pStyle w:val="3"/>
+        <w:keepNext w:val="0"/>
+        <w:keepLines w:val="0"/>
+        <w:widowControl/>
+        <w:suppressLineNumbers w:val="0"/>
+        <w:rPr>
+          <w:rFonts w:ascii="Times" w:hAnsi="Times" w:eastAsia="Times" w:cs="Times"/>
+          <w:sz w:val="44"/>
+          <w:szCs w:val="44"/>
+        </w:rPr>
+      </w:pPr>
+    </w:p>
+    <w:p>
+      <w:pPr>
+        <w:pStyle w:val="3"/>
+        <w:keepNext w:val="0"/>
+        <w:keepLines w:val="0"/>
+        <w:widowControl/>
+        <w:suppressLineNumbers w:val="0"/>
+      </w:pPr>
+      <w:r>
+        <w:rPr>
+          <w:rFonts w:ascii="Helvetica" w:hAnsi="Helvetica" w:eastAsia="Helvetica" w:cs="Helvetica"/>
+          <w:b/>
+          <w:sz w:val="24"/>
+          <w:szCs w:val="24"/>
+          <w:shd w:val="clear" w:fill="CCCCCC"/>
+        </w:rPr>
+        <w:t xml:space="preserve">Referential transparency and purity </w:t>
+      </w:r>
+    </w:p>
+    <w:p>
+      <w:pPr>
+        <w:pStyle w:val="3"/>
+        <w:keepNext w:val="0"/>
+        <w:keepLines w:val="0"/>
+        <w:widowControl/>
+        <w:suppressLineNumbers w:val="0"/>
+      </w:pPr>
+      <w:r>
+        <w:rPr>
+          <w:rFonts w:hint="default" w:ascii="Helvetica" w:hAnsi="Helvetica" w:eastAsia="Helvetica" w:cs="Helvetica"/>
+          <w:sz w:val="24"/>
+          <w:szCs w:val="24"/>
+          <w:shd w:val="clear" w:fill="CCCCCC"/>
+        </w:rPr>
+        <w:t xml:space="preserve">An expression </w:t>
+      </w:r>
+      <w:r>
+        <w:rPr>
+          <w:rFonts w:ascii="Courier" w:hAnsi="Courier" w:cs="Courier"/>
+          <w:sz w:val="24"/>
+          <w:szCs w:val="24"/>
+          <w:shd w:val="clear" w:fill="CCCCCC"/>
+        </w:rPr>
+        <w:t xml:space="preserve">e </w:t>
+      </w:r>
+      <w:r>
+        <w:rPr>
+          <w:rFonts w:hint="default" w:ascii="Helvetica" w:hAnsi="Helvetica" w:eastAsia="Helvetica" w:cs="Helvetica"/>
+          <w:sz w:val="24"/>
+          <w:szCs w:val="24"/>
+          <w:shd w:val="clear" w:fill="CCCCCC"/>
+        </w:rPr>
+        <w:t xml:space="preserve">is </w:t>
+      </w:r>
+      <w:r>
+        <w:rPr>
+          <w:rFonts w:hint="default" w:ascii="Helvetica" w:hAnsi="Helvetica" w:eastAsia="Helvetica" w:cs="Helvetica"/>
+          <w:i/>
+          <w:sz w:val="24"/>
+          <w:szCs w:val="24"/>
+          <w:shd w:val="clear" w:fill="CCCCCC"/>
+        </w:rPr>
+        <w:t xml:space="preserve">referentially transparent </w:t>
+      </w:r>
+      <w:r>
+        <w:rPr>
+          <w:rFonts w:hint="default" w:ascii="Helvetica" w:hAnsi="Helvetica" w:eastAsia="Helvetica" w:cs="Helvetica"/>
+          <w:sz w:val="24"/>
+          <w:szCs w:val="24"/>
+          <w:shd w:val="clear" w:fill="CCCCCC"/>
+        </w:rPr>
+        <w:t xml:space="preserve">if for all programs </w:t>
+      </w:r>
+      <w:r>
+        <w:rPr>
+          <w:rFonts w:hint="default" w:ascii="Courier" w:hAnsi="Courier" w:cs="Courier"/>
+          <w:sz w:val="24"/>
+          <w:szCs w:val="24"/>
+          <w:shd w:val="clear" w:fill="CCCCCC"/>
+        </w:rPr>
+        <w:t>p</w:t>
+      </w:r>
+      <w:r>
+        <w:rPr>
+          <w:rFonts w:hint="default" w:ascii="Helvetica" w:hAnsi="Helvetica" w:eastAsia="Helvetica" w:cs="Helvetica"/>
+          <w:sz w:val="24"/>
+          <w:szCs w:val="24"/>
+          <w:shd w:val="clear" w:fill="CCCCCC"/>
+        </w:rPr>
+        <w:t xml:space="preserve">, all occurrences of </w:t>
+      </w:r>
+      <w:r>
+        <w:rPr>
+          <w:rFonts w:hint="default" w:ascii="Courier" w:hAnsi="Courier" w:cs="Courier"/>
+          <w:sz w:val="24"/>
+          <w:szCs w:val="24"/>
+          <w:shd w:val="clear" w:fill="CCCCCC"/>
+        </w:rPr>
+        <w:t xml:space="preserve">e </w:t>
+      </w:r>
+      <w:r>
+        <w:rPr>
+          <w:rFonts w:hint="default" w:ascii="Helvetica" w:hAnsi="Helvetica" w:eastAsia="Helvetica" w:cs="Helvetica"/>
+          <w:sz w:val="24"/>
+          <w:szCs w:val="24"/>
+          <w:shd w:val="clear" w:fill="CCCCCC"/>
+        </w:rPr>
+        <w:t xml:space="preserve">in </w:t>
+      </w:r>
+      <w:r>
+        <w:rPr>
+          <w:rFonts w:hint="default" w:ascii="Courier" w:hAnsi="Courier" w:cs="Courier"/>
+          <w:sz w:val="24"/>
+          <w:szCs w:val="24"/>
+          <w:shd w:val="clear" w:fill="CCCCCC"/>
+        </w:rPr>
+        <w:t xml:space="preserve">p </w:t>
+      </w:r>
+      <w:r>
+        <w:rPr>
+          <w:rFonts w:hint="default" w:ascii="Helvetica" w:hAnsi="Helvetica" w:eastAsia="Helvetica" w:cs="Helvetica"/>
+          <w:sz w:val="24"/>
+          <w:szCs w:val="24"/>
+          <w:shd w:val="clear" w:fill="CCCCCC"/>
+        </w:rPr>
+        <w:t xml:space="preserve">can be replaced by the result of evaluating </w:t>
+      </w:r>
+      <w:r>
+        <w:rPr>
+          <w:rFonts w:hint="default" w:ascii="Courier" w:hAnsi="Courier" w:cs="Courier"/>
+          <w:sz w:val="24"/>
+          <w:szCs w:val="24"/>
+          <w:shd w:val="clear" w:fill="CCCCCC"/>
+        </w:rPr>
+        <w:t>e</w:t>
+      </w:r>
+      <w:r>
+        <w:rPr>
+          <w:rFonts w:hint="default" w:ascii="Helvetica" w:hAnsi="Helvetica" w:eastAsia="Helvetica" w:cs="Helvetica"/>
+          <w:sz w:val="24"/>
+          <w:szCs w:val="24"/>
+          <w:shd w:val="clear" w:fill="CCCCCC"/>
+        </w:rPr>
+        <w:t xml:space="preserve">, without affecting the observable behavior of </w:t>
+      </w:r>
+      <w:r>
+        <w:rPr>
+          <w:rFonts w:hint="default" w:ascii="Courier" w:hAnsi="Courier" w:cs="Courier"/>
+          <w:sz w:val="24"/>
+          <w:szCs w:val="24"/>
+          <w:shd w:val="clear" w:fill="CCCCCC"/>
+        </w:rPr>
+        <w:t>p</w:t>
+      </w:r>
+      <w:r>
+        <w:rPr>
+          <w:rFonts w:hint="default" w:ascii="Helvetica" w:hAnsi="Helvetica" w:eastAsia="Helvetica" w:cs="Helvetica"/>
+          <w:sz w:val="24"/>
+          <w:szCs w:val="24"/>
+          <w:shd w:val="clear" w:fill="CCCCCC"/>
+        </w:rPr>
+        <w:t xml:space="preserve">. A function </w:t>
+      </w:r>
+      <w:r>
+        <w:rPr>
+          <w:rFonts w:hint="default" w:ascii="Courier" w:hAnsi="Courier" w:cs="Courier"/>
+          <w:sz w:val="24"/>
+          <w:szCs w:val="24"/>
+          <w:shd w:val="clear" w:fill="CCCCCC"/>
+        </w:rPr>
+        <w:t xml:space="preserve">f </w:t>
+      </w:r>
+      <w:r>
+        <w:rPr>
+          <w:rFonts w:hint="default" w:ascii="Helvetica" w:hAnsi="Helvetica" w:eastAsia="Helvetica" w:cs="Helvetica"/>
+          <w:sz w:val="24"/>
+          <w:szCs w:val="24"/>
+          <w:shd w:val="clear" w:fill="CCCCCC"/>
+        </w:rPr>
+        <w:t xml:space="preserve">is </w:t>
+      </w:r>
+      <w:r>
+        <w:rPr>
+          <w:rFonts w:hint="default" w:ascii="Helvetica" w:hAnsi="Helvetica" w:eastAsia="Helvetica" w:cs="Helvetica"/>
+          <w:i/>
+          <w:sz w:val="24"/>
+          <w:szCs w:val="24"/>
+          <w:shd w:val="clear" w:fill="CCCCCC"/>
+        </w:rPr>
+        <w:t xml:space="preserve">pure </w:t>
+      </w:r>
+      <w:r>
+        <w:rPr>
+          <w:rFonts w:hint="default" w:ascii="Helvetica" w:hAnsi="Helvetica" w:eastAsia="Helvetica" w:cs="Helvetica"/>
+          <w:sz w:val="24"/>
+          <w:szCs w:val="24"/>
+          <w:shd w:val="clear" w:fill="CCCCCC"/>
+        </w:rPr>
+        <w:t xml:space="preserve">if the expression </w:t>
+      </w:r>
+      <w:r>
+        <w:rPr>
+          <w:rFonts w:hint="default" w:ascii="Courier" w:hAnsi="Courier" w:cs="Courier"/>
+          <w:sz w:val="24"/>
+          <w:szCs w:val="24"/>
+          <w:shd w:val="clear" w:fill="CCCCCC"/>
+        </w:rPr>
+        <w:t xml:space="preserve">f(x) </w:t>
+      </w:r>
+      <w:r>
+        <w:rPr>
+          <w:rFonts w:hint="default" w:ascii="Helvetica" w:hAnsi="Helvetica" w:eastAsia="Helvetica" w:cs="Helvetica"/>
+          <w:sz w:val="24"/>
+          <w:szCs w:val="24"/>
+          <w:shd w:val="clear" w:fill="CCCCCC"/>
+        </w:rPr>
+        <w:t xml:space="preserve">is referentially transparent for all referentially transparent </w:t>
+      </w:r>
+      <w:r>
+        <w:rPr>
+          <w:rFonts w:hint="default" w:ascii="Courier" w:hAnsi="Courier" w:cs="Courier"/>
+          <w:sz w:val="24"/>
+          <w:szCs w:val="24"/>
+          <w:shd w:val="clear" w:fill="CCCCCC"/>
+        </w:rPr>
+        <w:t>x</w:t>
+      </w:r>
+      <w:r>
+        <w:rPr>
+          <w:rFonts w:hint="default" w:ascii="Helvetica" w:hAnsi="Helvetica" w:eastAsia="Helvetica" w:cs="Helvetica"/>
+          <w:sz w:val="24"/>
+          <w:szCs w:val="24"/>
+          <w:shd w:val="clear" w:fill="CCCCCC"/>
+        </w:rPr>
+        <w:t>.</w:t>
+      </w:r>
+      <w:r>
+        <w:rPr>
+          <w:rFonts w:hint="default" w:ascii="Helvetica" w:hAnsi="Helvetica" w:eastAsia="Helvetica" w:cs="Helvetica"/>
+          <w:sz w:val="20"/>
+          <w:szCs w:val="20"/>
+          <w:shd w:val="clear" w:fill="CCCCCC"/>
+        </w:rPr>
+        <w:t xml:space="preserve">1 </w:t>
+      </w:r>
+    </w:p>
+    <w:p>
+      <w:pPr>
+        <w:pStyle w:val="3"/>
+        <w:keepNext w:val="0"/>
+        <w:keepLines w:val="0"/>
+        <w:widowControl/>
+        <w:suppressLineNumbers w:val="0"/>
+        <w:rPr>
+          <w:rFonts w:ascii="Times" w:hAnsi="Times" w:eastAsia="Times" w:cs="Times"/>
+          <w:sz w:val="44"/>
+          <w:szCs w:val="44"/>
         </w:rPr>
       </w:pPr>
       <w:bookmarkStart w:id="0" w:name="_GoBack"/>
       <w:bookmarkEnd w:id="0"/>
+    </w:p>
+    <w:p>
+      <w:pPr>
+        <w:pStyle w:val="3"/>
+        <w:keepNext w:val="0"/>
+        <w:keepLines w:val="0"/>
+        <w:widowControl/>
+        <w:suppressLineNumbers w:val="0"/>
+        <w:rPr>
+          <w:rFonts w:hint="default" w:ascii="Times" w:hAnsi="Times" w:eastAsia="Times" w:cs="Times"/>
+          <w:sz w:val="44"/>
+          <w:szCs w:val="44"/>
+        </w:rPr>
+      </w:pPr>
+    </w:p>
+    <w:p>
+      <w:pPr>
+        <w:pStyle w:val="3"/>
+        <w:keepNext w:val="0"/>
+        <w:keepLines w:val="0"/>
+        <w:widowControl/>
+        <w:suppressLineNumbers w:val="0"/>
+        <w:rPr>
+          <w:rFonts w:hint="default" w:ascii="NimbusRomNo9L" w:hAnsi="NimbusRomNo9L" w:eastAsia="NimbusRomNo9L" w:cs="NimbusRomNo9L"/>
+          <w:sz w:val="36"/>
+          <w:szCs w:val="36"/>
+        </w:rPr>
+      </w:pPr>
     </w:p>
     <w:p>
       <w:pPr>
@@ -609,25 +1261,25 @@
     <w:lsdException w:unhideWhenUsed="0" w:uiPriority="0" w:semiHidden="0" w:name="Body Text Indent 2"/>
     <w:lsdException w:unhideWhenUsed="0" w:uiPriority="0" w:semiHidden="0" w:name="Body Text Indent 3"/>
     <w:lsdException w:unhideWhenUsed="0" w:uiPriority="0" w:semiHidden="0" w:name="Block Text"/>
-    <w:lsdException w:unhideWhenUsed="0" w:uiPriority="0" w:semiHidden="0" w:name="Hyperlink"/>
+    <w:lsdException w:qFormat="1" w:unhideWhenUsed="0" w:uiPriority="0" w:semiHidden="0" w:name="Hyperlink"/>
     <w:lsdException w:unhideWhenUsed="0" w:uiPriority="0" w:semiHidden="0" w:name="FollowedHyperlink"/>
     <w:lsdException w:qFormat="1" w:unhideWhenUsed="0" w:uiPriority="0" w:semiHidden="0" w:name="Strong"/>
     <w:lsdException w:qFormat="1" w:unhideWhenUsed="0" w:uiPriority="0" w:semiHidden="0" w:name="Emphasis"/>
     <w:lsdException w:unhideWhenUsed="0" w:uiPriority="0" w:semiHidden="0" w:name="Document Map"/>
     <w:lsdException w:unhideWhenUsed="0" w:uiPriority="0" w:semiHidden="0" w:name="Plain Text"/>
     <w:lsdException w:unhideWhenUsed="0" w:uiPriority="0" w:semiHidden="0" w:name="E-mail Signature"/>
-    <w:lsdException w:unhideWhenUsed="0" w:uiPriority="0" w:semiHidden="0" w:name="Normal (Web)"/>
+    <w:lsdException w:qFormat="1" w:unhideWhenUsed="0" w:uiPriority="0" w:semiHidden="0" w:name="Normal (Web)"/>
     <w:lsdException w:unhideWhenUsed="0" w:uiPriority="0" w:semiHidden="0" w:name="HTML Acronym"/>
     <w:lsdException w:unhideWhenUsed="0" w:uiPriority="0" w:semiHidden="0" w:name="HTML Address"/>
     <w:lsdException w:unhideWhenUsed="0" w:uiPriority="0" w:semiHidden="0" w:name="HTML Cite"/>
     <w:lsdException w:unhideWhenUsed="0" w:uiPriority="0" w:semiHidden="0" w:name="HTML Code"/>
     <w:lsdException w:unhideWhenUsed="0" w:uiPriority="0" w:semiHidden="0" w:name="HTML Definition"/>
     <w:lsdException w:unhideWhenUsed="0" w:uiPriority="0" w:semiHidden="0" w:name="HTML Keyboard"/>
-    <w:lsdException w:unhideWhenUsed="0" w:uiPriority="0" w:semiHidden="0" w:name="HTML Preformatted"/>
+    <w:lsdException w:qFormat="1" w:unhideWhenUsed="0" w:uiPriority="0" w:semiHidden="0" w:name="HTML Preformatted"/>
     <w:lsdException w:unhideWhenUsed="0" w:uiPriority="0" w:semiHidden="0" w:name="HTML Sample"/>
     <w:lsdException w:unhideWhenUsed="0" w:uiPriority="0" w:semiHidden="0" w:name="HTML Typewriter"/>
     <w:lsdException w:unhideWhenUsed="0" w:uiPriority="0" w:semiHidden="0" w:name="HTML Variable"/>
-    <w:lsdException w:unhideWhenUsed="0" w:uiPriority="0" w:name="Normal Table"/>
+    <w:lsdException w:qFormat="1" w:unhideWhenUsed="0" w:uiPriority="0" w:name="Normal Table"/>
     <w:lsdException w:unhideWhenUsed="0" w:uiPriority="0" w:semiHidden="0" w:name="annotation subject"/>
     <w:lsdException w:unhideWhenUsed="0" w:uiPriority="0" w:semiHidden="0" w:name="Table Simple 1"/>
     <w:lsdException w:unhideWhenUsed="0" w:uiPriority="0" w:semiHidden="0" w:name="Table Simple 2"/>
@@ -798,6 +1450,7 @@
   <w:style w:type="table" w:default="1" w:styleId="6">
     <w:name w:val="Normal Table"/>
     <w:semiHidden/>
+    <w:qFormat/>
     <w:uiPriority w:val="0"/>
     <w:tblPr>
       <w:tblLayout w:type="fixed"/>
@@ -812,6 +1465,7 @@
   <w:style w:type="paragraph" w:styleId="2">
     <w:name w:val="HTML Preformatted"/>
     <w:basedOn w:val="1"/>
+    <w:qFormat/>
     <w:uiPriority w:val="0"/>
     <w:pPr>
       <w:tabs>
@@ -845,6 +1499,7 @@
   <w:style w:type="paragraph" w:styleId="3">
     <w:name w:val="Normal (Web)"/>
     <w:basedOn w:val="1"/>
+    <w:qFormat/>
     <w:uiPriority w:val="0"/>
     <w:pPr>
       <w:spacing w:before="0" w:beforeAutospacing="1" w:after="0" w:afterAutospacing="1"/>
@@ -860,6 +1515,7 @@
   <w:style w:type="character" w:styleId="5">
     <w:name w:val="Hyperlink"/>
     <w:basedOn w:val="4"/>
+    <w:qFormat/>
     <w:uiPriority w:val="0"/>
     <w:rPr>
       <w:color w:val="0000FF"/>

</xml_diff>

<commit_message>
fp in scala getting start ！
</commit_message>
<xml_diff>
--- a/src/com/eagle/document/function-programming-in-scala.docx
+++ b/src/com/eagle/document/function-programming-in-scala.docx
@@ -880,223 +880,229 @@
         <w:keepLines w:val="0"/>
         <w:widowControl/>
         <w:suppressLineNumbers w:val="0"/>
-      </w:pPr>
-      <w:r>
-        <w:rPr>
-          <w:rFonts w:hint="default" w:ascii="Helvetica" w:hAnsi="Helvetica" w:eastAsia="Helvetica" w:cs="Helvetica"/>
-          <w:sz w:val="24"/>
-          <w:szCs w:val="24"/>
-          <w:shd w:val="clear" w:fill="CCCCCC"/>
-        </w:rPr>
-        <w:t xml:space="preserve">An expression </w:t>
-      </w:r>
-      <w:r>
-        <w:rPr>
-          <w:rFonts w:ascii="Courier" w:hAnsi="Courier" w:cs="Courier"/>
-          <w:sz w:val="24"/>
-          <w:szCs w:val="24"/>
-          <w:shd w:val="clear" w:fill="CCCCCC"/>
-        </w:rPr>
-        <w:t xml:space="preserve">e </w:t>
-      </w:r>
-      <w:r>
-        <w:rPr>
-          <w:rFonts w:hint="default" w:ascii="Helvetica" w:hAnsi="Helvetica" w:eastAsia="Helvetica" w:cs="Helvetica"/>
-          <w:sz w:val="24"/>
-          <w:szCs w:val="24"/>
-          <w:shd w:val="clear" w:fill="CCCCCC"/>
-        </w:rPr>
-        <w:t xml:space="preserve">is </w:t>
-      </w:r>
-      <w:r>
-        <w:rPr>
-          <w:rFonts w:hint="default" w:ascii="Helvetica" w:hAnsi="Helvetica" w:eastAsia="Helvetica" w:cs="Helvetica"/>
-          <w:i/>
-          <w:sz w:val="24"/>
-          <w:szCs w:val="24"/>
-          <w:shd w:val="clear" w:fill="CCCCCC"/>
-        </w:rPr>
-        <w:t xml:space="preserve">referentially transparent </w:t>
-      </w:r>
-      <w:r>
-        <w:rPr>
-          <w:rFonts w:hint="default" w:ascii="Helvetica" w:hAnsi="Helvetica" w:eastAsia="Helvetica" w:cs="Helvetica"/>
-          <w:sz w:val="24"/>
-          <w:szCs w:val="24"/>
-          <w:shd w:val="clear" w:fill="CCCCCC"/>
-        </w:rPr>
-        <w:t xml:space="preserve">if for all programs </w:t>
-      </w:r>
-      <w:r>
-        <w:rPr>
-          <w:rFonts w:hint="default" w:ascii="Courier" w:hAnsi="Courier" w:cs="Courier"/>
-          <w:sz w:val="24"/>
-          <w:szCs w:val="24"/>
-          <w:shd w:val="clear" w:fill="CCCCCC"/>
-        </w:rPr>
-        <w:t>p</w:t>
-      </w:r>
-      <w:r>
-        <w:rPr>
-          <w:rFonts w:hint="default" w:ascii="Helvetica" w:hAnsi="Helvetica" w:eastAsia="Helvetica" w:cs="Helvetica"/>
-          <w:sz w:val="24"/>
-          <w:szCs w:val="24"/>
-          <w:shd w:val="clear" w:fill="CCCCCC"/>
-        </w:rPr>
-        <w:t xml:space="preserve">, all occurrences of </w:t>
-      </w:r>
-      <w:r>
-        <w:rPr>
-          <w:rFonts w:hint="default" w:ascii="Courier" w:hAnsi="Courier" w:cs="Courier"/>
-          <w:sz w:val="24"/>
-          <w:szCs w:val="24"/>
-          <w:shd w:val="clear" w:fill="CCCCCC"/>
-        </w:rPr>
-        <w:t xml:space="preserve">e </w:t>
-      </w:r>
-      <w:r>
-        <w:rPr>
-          <w:rFonts w:hint="default" w:ascii="Helvetica" w:hAnsi="Helvetica" w:eastAsia="Helvetica" w:cs="Helvetica"/>
-          <w:sz w:val="24"/>
-          <w:szCs w:val="24"/>
-          <w:shd w:val="clear" w:fill="CCCCCC"/>
-        </w:rPr>
-        <w:t xml:space="preserve">in </w:t>
-      </w:r>
-      <w:r>
-        <w:rPr>
-          <w:rFonts w:hint="default" w:ascii="Courier" w:hAnsi="Courier" w:cs="Courier"/>
-          <w:sz w:val="24"/>
-          <w:szCs w:val="24"/>
-          <w:shd w:val="clear" w:fill="CCCCCC"/>
-        </w:rPr>
-        <w:t xml:space="preserve">p </w:t>
-      </w:r>
-      <w:r>
-        <w:rPr>
-          <w:rFonts w:hint="default" w:ascii="Helvetica" w:hAnsi="Helvetica" w:eastAsia="Helvetica" w:cs="Helvetica"/>
-          <w:sz w:val="24"/>
-          <w:szCs w:val="24"/>
-          <w:shd w:val="clear" w:fill="CCCCCC"/>
-        </w:rPr>
-        <w:t xml:space="preserve">can be replaced by the result of evaluating </w:t>
-      </w:r>
-      <w:r>
-        <w:rPr>
-          <w:rFonts w:hint="default" w:ascii="Courier" w:hAnsi="Courier" w:cs="Courier"/>
-          <w:sz w:val="24"/>
-          <w:szCs w:val="24"/>
-          <w:shd w:val="clear" w:fill="CCCCCC"/>
-        </w:rPr>
-        <w:t>e</w:t>
-      </w:r>
-      <w:r>
-        <w:rPr>
-          <w:rFonts w:hint="default" w:ascii="Helvetica" w:hAnsi="Helvetica" w:eastAsia="Helvetica" w:cs="Helvetica"/>
-          <w:sz w:val="24"/>
-          <w:szCs w:val="24"/>
-          <w:shd w:val="clear" w:fill="CCCCCC"/>
-        </w:rPr>
-        <w:t xml:space="preserve">, without affecting the observable behavior of </w:t>
-      </w:r>
-      <w:r>
-        <w:rPr>
-          <w:rFonts w:hint="default" w:ascii="Courier" w:hAnsi="Courier" w:cs="Courier"/>
-          <w:sz w:val="24"/>
-          <w:szCs w:val="24"/>
-          <w:shd w:val="clear" w:fill="CCCCCC"/>
-        </w:rPr>
-        <w:t>p</w:t>
-      </w:r>
-      <w:r>
-        <w:rPr>
-          <w:rFonts w:hint="default" w:ascii="Helvetica" w:hAnsi="Helvetica" w:eastAsia="Helvetica" w:cs="Helvetica"/>
-          <w:sz w:val="24"/>
-          <w:szCs w:val="24"/>
-          <w:shd w:val="clear" w:fill="CCCCCC"/>
-        </w:rPr>
-        <w:t xml:space="preserve">. A function </w:t>
-      </w:r>
-      <w:r>
-        <w:rPr>
-          <w:rFonts w:hint="default" w:ascii="Courier" w:hAnsi="Courier" w:cs="Courier"/>
-          <w:sz w:val="24"/>
-          <w:szCs w:val="24"/>
-          <w:shd w:val="clear" w:fill="CCCCCC"/>
-        </w:rPr>
-        <w:t xml:space="preserve">f </w:t>
-      </w:r>
-      <w:r>
-        <w:rPr>
-          <w:rFonts w:hint="default" w:ascii="Helvetica" w:hAnsi="Helvetica" w:eastAsia="Helvetica" w:cs="Helvetica"/>
-          <w:sz w:val="24"/>
-          <w:szCs w:val="24"/>
-          <w:shd w:val="clear" w:fill="CCCCCC"/>
-        </w:rPr>
-        <w:t xml:space="preserve">is </w:t>
-      </w:r>
-      <w:r>
-        <w:rPr>
-          <w:rFonts w:hint="default" w:ascii="Helvetica" w:hAnsi="Helvetica" w:eastAsia="Helvetica" w:cs="Helvetica"/>
-          <w:i/>
-          <w:sz w:val="24"/>
-          <w:szCs w:val="24"/>
-          <w:shd w:val="clear" w:fill="CCCCCC"/>
-        </w:rPr>
-        <w:t xml:space="preserve">pure </w:t>
-      </w:r>
-      <w:r>
-        <w:rPr>
-          <w:rFonts w:hint="default" w:ascii="Helvetica" w:hAnsi="Helvetica" w:eastAsia="Helvetica" w:cs="Helvetica"/>
-          <w:sz w:val="24"/>
-          <w:szCs w:val="24"/>
-          <w:shd w:val="clear" w:fill="CCCCCC"/>
-        </w:rPr>
-        <w:t xml:space="preserve">if the expression </w:t>
-      </w:r>
-      <w:r>
-        <w:rPr>
-          <w:rFonts w:hint="default" w:ascii="Courier" w:hAnsi="Courier" w:cs="Courier"/>
-          <w:sz w:val="24"/>
-          <w:szCs w:val="24"/>
-          <w:shd w:val="clear" w:fill="CCCCCC"/>
-        </w:rPr>
-        <w:t xml:space="preserve">f(x) </w:t>
-      </w:r>
-      <w:r>
-        <w:rPr>
-          <w:rFonts w:hint="default" w:ascii="Helvetica" w:hAnsi="Helvetica" w:eastAsia="Helvetica" w:cs="Helvetica"/>
-          <w:sz w:val="24"/>
-          <w:szCs w:val="24"/>
-          <w:shd w:val="clear" w:fill="CCCCCC"/>
-        </w:rPr>
-        <w:t xml:space="preserve">is referentially transparent for all referentially transparent </w:t>
-      </w:r>
-      <w:r>
-        <w:rPr>
-          <w:rFonts w:hint="default" w:ascii="Courier" w:hAnsi="Courier" w:cs="Courier"/>
-          <w:sz w:val="24"/>
-          <w:szCs w:val="24"/>
-          <w:shd w:val="clear" w:fill="CCCCCC"/>
-        </w:rPr>
-        <w:t>x</w:t>
-      </w:r>
-      <w:r>
-        <w:rPr>
-          <w:rFonts w:hint="default" w:ascii="Helvetica" w:hAnsi="Helvetica" w:eastAsia="Helvetica" w:cs="Helvetica"/>
-          <w:sz w:val="24"/>
-          <w:szCs w:val="24"/>
-          <w:shd w:val="clear" w:fill="CCCCCC"/>
-        </w:rPr>
-        <w:t>.</w:t>
-      </w:r>
-      <w:r>
         <w:rPr>
           <w:rFonts w:hint="default" w:ascii="Helvetica" w:hAnsi="Helvetica" w:eastAsia="Helvetica" w:cs="Helvetica"/>
           <w:sz w:val="20"/>
           <w:szCs w:val="20"/>
           <w:shd w:val="clear" w:fill="CCCCCC"/>
         </w:rPr>
+      </w:pPr>
+      <w:r>
+        <w:rPr>
+          <w:rFonts w:hint="default" w:ascii="Helvetica" w:hAnsi="Helvetica" w:eastAsia="Helvetica" w:cs="Helvetica"/>
+          <w:sz w:val="24"/>
+          <w:szCs w:val="24"/>
+          <w:shd w:val="clear" w:fill="CCCCCC"/>
+        </w:rPr>
+        <w:t xml:space="preserve">An expression </w:t>
+      </w:r>
+      <w:r>
+        <w:rPr>
+          <w:rFonts w:ascii="Courier" w:hAnsi="Courier" w:cs="Courier"/>
+          <w:sz w:val="24"/>
+          <w:szCs w:val="24"/>
+          <w:shd w:val="clear" w:fill="CCCCCC"/>
+        </w:rPr>
+        <w:t xml:space="preserve">e </w:t>
+      </w:r>
+      <w:r>
+        <w:rPr>
+          <w:rFonts w:hint="default" w:ascii="Helvetica" w:hAnsi="Helvetica" w:eastAsia="Helvetica" w:cs="Helvetica"/>
+          <w:sz w:val="24"/>
+          <w:szCs w:val="24"/>
+          <w:shd w:val="clear" w:fill="CCCCCC"/>
+        </w:rPr>
+        <w:t xml:space="preserve">is </w:t>
+      </w:r>
+      <w:r>
+        <w:rPr>
+          <w:rFonts w:hint="default" w:ascii="Helvetica" w:hAnsi="Helvetica" w:eastAsia="Helvetica" w:cs="Helvetica"/>
+          <w:i/>
+          <w:sz w:val="24"/>
+          <w:szCs w:val="24"/>
+          <w:shd w:val="clear" w:fill="CCCCCC"/>
+        </w:rPr>
+        <w:t xml:space="preserve">referentially transparent </w:t>
+      </w:r>
+      <w:r>
+        <w:rPr>
+          <w:rFonts w:hint="default" w:ascii="Helvetica" w:hAnsi="Helvetica" w:eastAsia="Helvetica" w:cs="Helvetica"/>
+          <w:sz w:val="24"/>
+          <w:szCs w:val="24"/>
+          <w:shd w:val="clear" w:fill="CCCCCC"/>
+        </w:rPr>
+        <w:t xml:space="preserve">if for all programs </w:t>
+      </w:r>
+      <w:r>
+        <w:rPr>
+          <w:rFonts w:hint="default" w:ascii="Courier" w:hAnsi="Courier" w:cs="Courier"/>
+          <w:sz w:val="24"/>
+          <w:szCs w:val="24"/>
+          <w:shd w:val="clear" w:fill="CCCCCC"/>
+        </w:rPr>
+        <w:t>p</w:t>
+      </w:r>
+      <w:r>
+        <w:rPr>
+          <w:rFonts w:hint="default" w:ascii="Helvetica" w:hAnsi="Helvetica" w:eastAsia="Helvetica" w:cs="Helvetica"/>
+          <w:sz w:val="24"/>
+          <w:szCs w:val="24"/>
+          <w:shd w:val="clear" w:fill="CCCCCC"/>
+        </w:rPr>
+        <w:t xml:space="preserve">, all occurrences of </w:t>
+      </w:r>
+      <w:r>
+        <w:rPr>
+          <w:rFonts w:hint="default" w:ascii="Courier" w:hAnsi="Courier" w:cs="Courier"/>
+          <w:sz w:val="24"/>
+          <w:szCs w:val="24"/>
+          <w:shd w:val="clear" w:fill="CCCCCC"/>
+        </w:rPr>
+        <w:t xml:space="preserve">e </w:t>
+      </w:r>
+      <w:r>
+        <w:rPr>
+          <w:rFonts w:hint="default" w:ascii="Helvetica" w:hAnsi="Helvetica" w:eastAsia="Helvetica" w:cs="Helvetica"/>
+          <w:sz w:val="24"/>
+          <w:szCs w:val="24"/>
+          <w:shd w:val="clear" w:fill="CCCCCC"/>
+        </w:rPr>
+        <w:t xml:space="preserve">in </w:t>
+      </w:r>
+      <w:r>
+        <w:rPr>
+          <w:rFonts w:hint="default" w:ascii="Courier" w:hAnsi="Courier" w:cs="Courier"/>
+          <w:sz w:val="24"/>
+          <w:szCs w:val="24"/>
+          <w:shd w:val="clear" w:fill="CCCCCC"/>
+        </w:rPr>
+        <w:t xml:space="preserve">p </w:t>
+      </w:r>
+      <w:r>
+        <w:rPr>
+          <w:rFonts w:hint="default" w:ascii="Helvetica" w:hAnsi="Helvetica" w:eastAsia="Helvetica" w:cs="Helvetica"/>
+          <w:sz w:val="24"/>
+          <w:szCs w:val="24"/>
+          <w:shd w:val="clear" w:fill="CCCCCC"/>
+        </w:rPr>
+        <w:t xml:space="preserve">can be replaced by the result of evaluating </w:t>
+      </w:r>
+      <w:r>
+        <w:rPr>
+          <w:rFonts w:hint="default" w:ascii="Courier" w:hAnsi="Courier" w:cs="Courier"/>
+          <w:sz w:val="24"/>
+          <w:szCs w:val="24"/>
+          <w:shd w:val="clear" w:fill="CCCCCC"/>
+        </w:rPr>
+        <w:t>e</w:t>
+      </w:r>
+      <w:r>
+        <w:rPr>
+          <w:rFonts w:hint="default" w:ascii="Helvetica" w:hAnsi="Helvetica" w:eastAsia="Helvetica" w:cs="Helvetica"/>
+          <w:sz w:val="24"/>
+          <w:szCs w:val="24"/>
+          <w:shd w:val="clear" w:fill="CCCCCC"/>
+        </w:rPr>
+        <w:t xml:space="preserve">, without affecting the observable behavior of </w:t>
+      </w:r>
+      <w:r>
+        <w:rPr>
+          <w:rFonts w:hint="default" w:ascii="Courier" w:hAnsi="Courier" w:cs="Courier"/>
+          <w:sz w:val="24"/>
+          <w:szCs w:val="24"/>
+          <w:shd w:val="clear" w:fill="CCCCCC"/>
+        </w:rPr>
+        <w:t>p</w:t>
+      </w:r>
+      <w:r>
+        <w:rPr>
+          <w:rFonts w:hint="default" w:ascii="Helvetica" w:hAnsi="Helvetica" w:eastAsia="Helvetica" w:cs="Helvetica"/>
+          <w:sz w:val="24"/>
+          <w:szCs w:val="24"/>
+          <w:shd w:val="clear" w:fill="CCCCCC"/>
+        </w:rPr>
+        <w:t xml:space="preserve">. A function </w:t>
+      </w:r>
+      <w:r>
+        <w:rPr>
+          <w:rFonts w:hint="default" w:ascii="Courier" w:hAnsi="Courier" w:cs="Courier"/>
+          <w:sz w:val="24"/>
+          <w:szCs w:val="24"/>
+          <w:shd w:val="clear" w:fill="CCCCCC"/>
+        </w:rPr>
+        <w:t xml:space="preserve">f </w:t>
+      </w:r>
+      <w:r>
+        <w:rPr>
+          <w:rFonts w:hint="default" w:ascii="Helvetica" w:hAnsi="Helvetica" w:eastAsia="Helvetica" w:cs="Helvetica"/>
+          <w:sz w:val="24"/>
+          <w:szCs w:val="24"/>
+          <w:shd w:val="clear" w:fill="CCCCCC"/>
+        </w:rPr>
+        <w:t xml:space="preserve">is </w:t>
+      </w:r>
+      <w:r>
+        <w:rPr>
+          <w:rFonts w:hint="default" w:ascii="Helvetica" w:hAnsi="Helvetica" w:eastAsia="Helvetica" w:cs="Helvetica"/>
+          <w:i/>
+          <w:sz w:val="24"/>
+          <w:szCs w:val="24"/>
+          <w:shd w:val="clear" w:fill="CCCCCC"/>
+        </w:rPr>
+        <w:t xml:space="preserve">pure </w:t>
+      </w:r>
+      <w:r>
+        <w:rPr>
+          <w:rFonts w:hint="default" w:ascii="Helvetica" w:hAnsi="Helvetica" w:eastAsia="Helvetica" w:cs="Helvetica"/>
+          <w:sz w:val="24"/>
+          <w:szCs w:val="24"/>
+          <w:shd w:val="clear" w:fill="CCCCCC"/>
+        </w:rPr>
+        <w:t xml:space="preserve">if the expression </w:t>
+      </w:r>
+      <w:r>
+        <w:rPr>
+          <w:rFonts w:hint="default" w:ascii="Courier" w:hAnsi="Courier" w:cs="Courier"/>
+          <w:sz w:val="24"/>
+          <w:szCs w:val="24"/>
+          <w:shd w:val="clear" w:fill="CCCCCC"/>
+        </w:rPr>
+        <w:t xml:space="preserve">f(x) </w:t>
+      </w:r>
+      <w:r>
+        <w:rPr>
+          <w:rFonts w:hint="default" w:ascii="Helvetica" w:hAnsi="Helvetica" w:eastAsia="Helvetica" w:cs="Helvetica"/>
+          <w:sz w:val="24"/>
+          <w:szCs w:val="24"/>
+          <w:shd w:val="clear" w:fill="CCCCCC"/>
+        </w:rPr>
+        <w:t xml:space="preserve">is referentially transparent for all referentially transparent </w:t>
+      </w:r>
+      <w:r>
+        <w:rPr>
+          <w:rFonts w:hint="default" w:ascii="Courier" w:hAnsi="Courier" w:cs="Courier"/>
+          <w:sz w:val="24"/>
+          <w:szCs w:val="24"/>
+          <w:shd w:val="clear" w:fill="CCCCCC"/>
+        </w:rPr>
+        <w:t>x</w:t>
+      </w:r>
+      <w:r>
+        <w:rPr>
+          <w:rFonts w:hint="default" w:ascii="Helvetica" w:hAnsi="Helvetica" w:eastAsia="Helvetica" w:cs="Helvetica"/>
+          <w:sz w:val="24"/>
+          <w:szCs w:val="24"/>
+          <w:shd w:val="clear" w:fill="CCCCCC"/>
+        </w:rPr>
+        <w:t>.</w:t>
+      </w:r>
+      <w:r>
+        <w:rPr>
+          <w:rFonts w:hint="default" w:ascii="Helvetica" w:hAnsi="Helvetica" w:eastAsia="Helvetica" w:cs="Helvetica"/>
+          <w:sz w:val="20"/>
+          <w:szCs w:val="20"/>
+          <w:shd w:val="clear" w:fill="CCCCCC"/>
+        </w:rPr>
         <w:t xml:space="preserve">1 </w:t>
       </w:r>
     </w:p>
@@ -1108,13 +1114,187 @@
         <w:widowControl/>
         <w:suppressLineNumbers w:val="0"/>
         <w:rPr>
+          <w:rFonts w:hint="default" w:ascii="Helvetica" w:hAnsi="Helvetica" w:eastAsia="Helvetica" w:cs="Helvetica"/>
+          <w:sz w:val="20"/>
+          <w:szCs w:val="20"/>
+          <w:shd w:val="clear" w:fill="CCCCCC"/>
+        </w:rPr>
+      </w:pPr>
+    </w:p>
+    <w:p>
+      <w:pPr>
+        <w:pStyle w:val="3"/>
+        <w:keepNext w:val="0"/>
+        <w:keepLines w:val="0"/>
+        <w:widowControl/>
+        <w:suppressLineNumbers w:val="0"/>
+        <w:rPr>
+          <w:rFonts w:hint="default" w:ascii="Helvetica" w:hAnsi="Helvetica" w:eastAsia="Helvetica" w:cs="Helvetica"/>
+          <w:sz w:val="20"/>
+          <w:szCs w:val="20"/>
+          <w:shd w:val="clear" w:fill="CCCCCC"/>
+        </w:rPr>
+      </w:pPr>
+    </w:p>
+    <w:p>
+      <w:pPr>
+        <w:pStyle w:val="3"/>
+        <w:keepNext w:val="0"/>
+        <w:keepLines w:val="0"/>
+        <w:widowControl/>
+        <w:suppressLineNumbers w:val="0"/>
+        <w:rPr>
+          <w:rFonts w:hint="default" w:ascii="Helvetica" w:hAnsi="Helvetica" w:eastAsia="Helvetica" w:cs="Helvetica"/>
+          <w:sz w:val="20"/>
+          <w:szCs w:val="20"/>
+          <w:shd w:val="clear" w:fill="CCCCCC"/>
+        </w:rPr>
+      </w:pPr>
+    </w:p>
+    <w:p>
+      <w:pPr>
+        <w:pStyle w:val="3"/>
+        <w:keepNext w:val="0"/>
+        <w:keepLines w:val="0"/>
+        <w:widowControl/>
+        <w:suppressLineNumbers w:val="0"/>
+        <w:rPr>
+          <w:rFonts w:hint="default" w:ascii="Times" w:hAnsi="Times" w:eastAsia="Times" w:cs="Times"/>
+          <w:sz w:val="28"/>
+          <w:szCs w:val="28"/>
+        </w:rPr>
+      </w:pPr>
+      <w:r>
+        <w:rPr>
           <w:rFonts w:ascii="Times" w:hAnsi="Times" w:eastAsia="Times" w:cs="Times"/>
-          <w:sz w:val="44"/>
-          <w:szCs w:val="44"/>
-        </w:rPr>
-      </w:pPr>
-      <w:bookmarkStart w:id="0" w:name="_GoBack"/>
-      <w:bookmarkEnd w:id="0"/>
+          <w:sz w:val="28"/>
+          <w:szCs w:val="28"/>
+        </w:rPr>
+        <w:t xml:space="preserve">As we'll learn, </w:t>
+      </w:r>
+      <w:r>
+        <w:rPr>
+          <w:rFonts w:hint="default" w:ascii="Times" w:hAnsi="Times" w:eastAsia="Times" w:cs="Times"/>
+          <w:i/>
+          <w:sz w:val="28"/>
+          <w:szCs w:val="28"/>
+        </w:rPr>
+        <w:t xml:space="preserve">any </w:t>
+      </w:r>
+      <w:r>
+        <w:rPr>
+          <w:rFonts w:hint="default" w:ascii="Times" w:hAnsi="Times" w:eastAsia="Times" w:cs="Times"/>
+          <w:sz w:val="28"/>
+          <w:szCs w:val="28"/>
+        </w:rPr>
+        <w:t xml:space="preserve">function with side effects can be split into a pure function at the "core" and possibly a pair of functions with side effects; one on the input side, and one on the output side. This is what we did when we separated the declaration of the </w:t>
+      </w:r>
+      <w:r>
+        <w:rPr>
+          <w:rFonts w:ascii="Courier" w:hAnsi="Courier" w:cs="Courier"/>
+          <w:sz w:val="28"/>
+          <w:szCs w:val="28"/>
+        </w:rPr>
+        <w:t xml:space="preserve">winner </w:t>
+      </w:r>
+      <w:r>
+        <w:rPr>
+          <w:rFonts w:hint="default" w:ascii="Times" w:hAnsi="Times" w:eastAsia="Times" w:cs="Times"/>
+          <w:sz w:val="28"/>
+          <w:szCs w:val="28"/>
+        </w:rPr>
+        <w:t xml:space="preserve">from our pure function </w:t>
+      </w:r>
+      <w:r>
+        <w:rPr>
+          <w:rFonts w:hint="default" w:ascii="Courier" w:hAnsi="Courier" w:cs="Courier"/>
+          <w:sz w:val="28"/>
+          <w:szCs w:val="28"/>
+        </w:rPr>
+        <w:t>winner</w:t>
+      </w:r>
+      <w:r>
+        <w:rPr>
+          <w:rFonts w:hint="default" w:ascii="Times" w:hAnsi="Times" w:eastAsia="Times" w:cs="Times"/>
+          <w:sz w:val="28"/>
+          <w:szCs w:val="28"/>
+        </w:rPr>
+        <w:t xml:space="preserve">. This transformation can be repeated to push side effects to the "outer layers" of the program. Functional programmers often speak of implementing programs with a pure core and a thin layer on the outside that handles effects. We will return to this principle again and again throughout the book. </w:t>
+      </w:r>
+    </w:p>
+    <w:p>
+      <w:pPr>
+        <w:pStyle w:val="3"/>
+        <w:keepNext w:val="0"/>
+        <w:keepLines w:val="0"/>
+        <w:widowControl/>
+        <w:suppressLineNumbers w:val="0"/>
+        <w:rPr>
+          <w:rFonts w:hint="default" w:ascii="Times" w:hAnsi="Times" w:eastAsia="Times" w:cs="Times"/>
+          <w:sz w:val="28"/>
+          <w:szCs w:val="28"/>
+        </w:rPr>
+      </w:pPr>
+    </w:p>
+    <w:p>
+      <w:pPr>
+        <w:pStyle w:val="3"/>
+        <w:keepNext w:val="0"/>
+        <w:keepLines w:val="0"/>
+        <w:widowControl/>
+        <w:suppressLineNumbers w:val="0"/>
+      </w:pPr>
+      <w:r>
+        <w:rPr>
+          <w:rFonts w:ascii="Times" w:hAnsi="Times" w:eastAsia="Times" w:cs="Times"/>
+          <w:sz w:val="28"/>
+          <w:szCs w:val="28"/>
+        </w:rPr>
+        <w:t xml:space="preserve">we can use first-class functions to factor out duplication </w:t>
+      </w:r>
+    </w:p>
+    <w:p>
+      <w:pPr>
+        <w:pStyle w:val="3"/>
+        <w:keepNext w:val="0"/>
+        <w:keepLines w:val="0"/>
+        <w:widowControl/>
+        <w:suppressLineNumbers w:val="0"/>
+        <w:rPr>
+          <w:rFonts w:hint="default" w:ascii="Times" w:hAnsi="Times" w:eastAsia="Times" w:cs="Times"/>
+          <w:sz w:val="28"/>
+          <w:szCs w:val="28"/>
+        </w:rPr>
+      </w:pPr>
+    </w:p>
+    <w:p>
+      <w:pPr>
+        <w:pStyle w:val="3"/>
+        <w:keepNext w:val="0"/>
+        <w:keepLines w:val="0"/>
+        <w:widowControl/>
+        <w:suppressLineNumbers w:val="0"/>
+        <w:rPr>
+          <w:rFonts w:hint="default" w:ascii="Helvetica" w:hAnsi="Helvetica" w:eastAsia="Helvetica" w:cs="Helvetica"/>
+          <w:sz w:val="20"/>
+          <w:szCs w:val="20"/>
+          <w:shd w:val="clear" w:fill="CCCCCC"/>
+        </w:rPr>
+      </w:pPr>
+    </w:p>
+    <w:p>
+      <w:pPr>
+        <w:pStyle w:val="3"/>
+        <w:keepNext w:val="0"/>
+        <w:keepLines w:val="0"/>
+        <w:widowControl/>
+        <w:suppressLineNumbers w:val="0"/>
+        <w:rPr>
+          <w:rFonts w:ascii="Times" w:hAnsi="Times" w:eastAsia="Times" w:cs="Times"/>
+          <w:sz w:val="44"/>
+          <w:szCs w:val="44"/>
+        </w:rPr>
+      </w:pPr>
     </w:p>
     <w:p>
       <w:pPr>
@@ -1155,6 +1335,165 @@
     <w:p/>
     <w:p/>
     <w:p/>
+    <w:p>
+      <w:pPr>
+        <w:pStyle w:val="3"/>
+        <w:keepNext w:val="0"/>
+        <w:keepLines w:val="0"/>
+        <w:widowControl/>
+        <w:suppressLineNumbers w:val="0"/>
+        <w:rPr>
+          <w:rFonts w:hint="default" w:ascii="Times" w:hAnsi="Times" w:eastAsia="Times" w:cs="Times"/>
+          <w:sz w:val="28"/>
+          <w:szCs w:val="28"/>
+        </w:rPr>
+      </w:pPr>
+      <w:r>
+        <w:rPr>
+          <w:rFonts w:ascii="Times" w:hAnsi="Times" w:eastAsia="Times" w:cs="Times"/>
+          <w:i/>
+          <w:sz w:val="28"/>
+          <w:szCs w:val="28"/>
+        </w:rPr>
+        <w:t>function composition</w:t>
+      </w:r>
+      <w:r>
+        <w:rPr>
+          <w:rFonts w:hint="default" w:ascii="Times" w:hAnsi="Times" w:eastAsia="Times" w:cs="Times"/>
+          <w:sz w:val="28"/>
+          <w:szCs w:val="28"/>
+        </w:rPr>
+        <w:t xml:space="preserve">, which feeds the output of one function in as the input to another function </w:t>
+      </w:r>
+    </w:p>
+    <w:p>
+      <w:pPr>
+        <w:pStyle w:val="3"/>
+        <w:keepNext w:val="0"/>
+        <w:keepLines w:val="0"/>
+        <w:widowControl/>
+        <w:suppressLineNumbers w:val="0"/>
+        <w:rPr>
+          <w:rFonts w:hint="default" w:ascii="Times" w:hAnsi="Times" w:eastAsia="Times" w:cs="Times"/>
+          <w:sz w:val="28"/>
+          <w:szCs w:val="28"/>
+        </w:rPr>
+      </w:pPr>
+    </w:p>
+    <w:p>
+      <w:pPr>
+        <w:pStyle w:val="3"/>
+        <w:keepNext w:val="0"/>
+        <w:keepLines w:val="0"/>
+        <w:widowControl/>
+        <w:suppressLineNumbers w:val="0"/>
+        <w:rPr>
+          <w:rFonts w:hint="default" w:ascii="Times" w:hAnsi="Times" w:eastAsia="Times" w:cs="Times"/>
+          <w:sz w:val="28"/>
+          <w:szCs w:val="28"/>
+        </w:rPr>
+      </w:pPr>
+    </w:p>
+    <w:p>
+      <w:pPr>
+        <w:pStyle w:val="3"/>
+        <w:keepNext w:val="0"/>
+        <w:keepLines w:val="0"/>
+        <w:widowControl/>
+        <w:suppressLineNumbers w:val="0"/>
+        <w:rPr>
+          <w:rFonts w:hint="default" w:ascii="Times" w:hAnsi="Times" w:eastAsia="Times" w:cs="Times"/>
+          <w:sz w:val="28"/>
+          <w:szCs w:val="28"/>
+        </w:rPr>
+      </w:pPr>
+      <w:r>
+        <w:rPr>
+          <w:rFonts w:hint="default" w:ascii="Times" w:hAnsi="Times" w:eastAsia="Times" w:cs="Times"/>
+          <w:sz w:val="28"/>
+          <w:szCs w:val="28"/>
+        </w:rPr>
+        <w:t>REPL (Read Eval Print Loop)</w:t>
+      </w:r>
+    </w:p>
+    <w:p>
+      <w:pPr>
+        <w:pStyle w:val="3"/>
+        <w:keepNext w:val="0"/>
+        <w:keepLines w:val="0"/>
+        <w:widowControl/>
+        <w:suppressLineNumbers w:val="0"/>
+        <w:rPr>
+          <w:rFonts w:hint="default" w:ascii="Times" w:hAnsi="Times" w:eastAsia="Times" w:cs="Times"/>
+          <w:sz w:val="28"/>
+          <w:szCs w:val="28"/>
+        </w:rPr>
+      </w:pPr>
+    </w:p>
+    <w:p>
+      <w:pPr>
+        <w:pStyle w:val="3"/>
+        <w:keepNext w:val="0"/>
+        <w:keepLines w:val="0"/>
+        <w:widowControl/>
+        <w:suppressLineNumbers w:val="0"/>
+        <w:rPr>
+          <w:rFonts w:hint="default" w:ascii="Times" w:hAnsi="Times" w:eastAsia="Times" w:cs="Times"/>
+          <w:sz w:val="72"/>
+          <w:szCs w:val="72"/>
+        </w:rPr>
+      </w:pPr>
+      <w:r>
+        <w:rPr>
+          <w:rFonts w:hint="default" w:ascii="Times" w:hAnsi="Times" w:eastAsia="Times" w:cs="Times"/>
+          <w:sz w:val="72"/>
+          <w:szCs w:val="72"/>
+        </w:rPr>
+        <w:t>charpter3. functional data structure</w:t>
+      </w:r>
+    </w:p>
+    <w:p>
+      <w:pPr>
+        <w:pStyle w:val="3"/>
+        <w:keepNext w:val="0"/>
+        <w:keepLines w:val="0"/>
+        <w:widowControl/>
+        <w:suppressLineNumbers w:val="0"/>
+      </w:pPr>
+      <w:r>
+        <w:rPr>
+          <w:rFonts w:ascii="Times" w:hAnsi="Times" w:eastAsia="Times" w:cs="Times"/>
+          <w:sz w:val="28"/>
+          <w:szCs w:val="28"/>
+        </w:rPr>
+        <w:t xml:space="preserve">It may not change data in place or perform other side effects. </w:t>
+      </w:r>
+      <w:bookmarkStart w:id="0" w:name="_GoBack"/>
+      <w:bookmarkEnd w:id="0"/>
+      <w:r>
+        <w:rPr>
+          <w:rFonts w:hint="default" w:ascii="Times" w:hAnsi="Times" w:eastAsia="Times" w:cs="Times"/>
+          <w:i/>
+          <w:sz w:val="28"/>
+          <w:szCs w:val="28"/>
+        </w:rPr>
+        <w:t xml:space="preserve">Therefore, functional data structures are immutable </w:t>
+      </w:r>
+    </w:p>
+    <w:p>
+      <w:pPr>
+        <w:pStyle w:val="3"/>
+        <w:keepNext w:val="0"/>
+        <w:keepLines w:val="0"/>
+        <w:widowControl/>
+        <w:suppressLineNumbers w:val="0"/>
+        <w:rPr>
+          <w:rFonts w:hint="default" w:ascii="Times" w:hAnsi="Times" w:eastAsia="Times" w:cs="Times"/>
+          <w:sz w:val="28"/>
+          <w:szCs w:val="28"/>
+        </w:rPr>
+      </w:pPr>
+    </w:p>
     <w:p/>
     <w:sectPr>
       <w:pgSz w:w="11906" w:h="16838"/>

</xml_diff>

<commit_message>
fp in data structure  ！
</commit_message>
<xml_diff>
--- a/src/com/eagle/document/function-programming-in-scala.docx
+++ b/src/com/eagle/document/function-programming-in-scala.docx
@@ -1459,6 +1459,12 @@
         <w:keepLines w:val="0"/>
         <w:widowControl/>
         <w:suppressLineNumbers w:val="0"/>
+        <w:rPr>
+          <w:rFonts w:hint="default" w:ascii="Times" w:hAnsi="Times" w:eastAsia="Times" w:cs="Times"/>
+          <w:i/>
+          <w:sz w:val="28"/>
+          <w:szCs w:val="28"/>
+        </w:rPr>
       </w:pPr>
       <w:r>
         <w:rPr>
@@ -1468,17 +1474,169 @@
         </w:rPr>
         <w:t xml:space="preserve">It may not change data in place or perform other side effects. </w:t>
       </w:r>
+      <w:r>
+        <w:rPr>
+          <w:rFonts w:hint="default" w:ascii="Times" w:hAnsi="Times" w:eastAsia="Times" w:cs="Times"/>
+          <w:i/>
+          <w:sz w:val="28"/>
+          <w:szCs w:val="28"/>
+        </w:rPr>
+        <w:t xml:space="preserve">Therefore, functional data structures are immutable </w:t>
+      </w:r>
+    </w:p>
+    <w:p>
+      <w:pPr>
+        <w:pStyle w:val="3"/>
+        <w:keepNext w:val="0"/>
+        <w:keepLines w:val="0"/>
+        <w:widowControl/>
+        <w:suppressLineNumbers w:val="0"/>
+        <w:rPr>
+          <w:rFonts w:hint="default" w:ascii="Times" w:hAnsi="Times" w:eastAsia="Times" w:cs="Times"/>
+          <w:i/>
+          <w:sz w:val="28"/>
+          <w:szCs w:val="28"/>
+        </w:rPr>
+      </w:pPr>
+    </w:p>
+    <w:p>
+      <w:pPr>
+        <w:pStyle w:val="3"/>
+        <w:keepNext w:val="0"/>
+        <w:keepLines w:val="0"/>
+        <w:widowControl/>
+        <w:suppressLineNumbers w:val="0"/>
+        <w:rPr>
+          <w:rFonts w:hint="default" w:ascii="Times" w:hAnsi="Times" w:eastAsia="Times" w:cs="Times"/>
+          <w:i/>
+          <w:sz w:val="28"/>
+          <w:szCs w:val="28"/>
+        </w:rPr>
+      </w:pPr>
+    </w:p>
+    <w:p>
+      <w:pPr>
+        <w:pStyle w:val="3"/>
+        <w:keepNext w:val="0"/>
+        <w:keepLines w:val="0"/>
+        <w:widowControl/>
+        <w:suppressLineNumbers w:val="0"/>
+        <w:rPr>
+          <w:rFonts w:hint="default" w:ascii="Times" w:hAnsi="Times" w:eastAsia="Times" w:cs="Times"/>
+          <w:i/>
+          <w:sz w:val="28"/>
+          <w:szCs w:val="28"/>
+        </w:rPr>
+      </w:pPr>
+      <w:r>
+        <w:rPr>
+          <w:rFonts w:hint="default" w:ascii="Times" w:hAnsi="Times" w:eastAsia="Times" w:cs="Times"/>
+          <w:i/>
+          <w:sz w:val="28"/>
+          <w:szCs w:val="28"/>
+        </w:rPr>
+        <w:t>abstract class can contain construcotrs and trait forbidden.</w:t>
+      </w:r>
+    </w:p>
+    <w:p>
+      <w:pPr>
+        <w:pStyle w:val="3"/>
+        <w:keepNext w:val="0"/>
+        <w:keepLines w:val="0"/>
+        <w:widowControl/>
+        <w:suppressLineNumbers w:val="0"/>
+        <w:rPr>
+          <w:rFonts w:hint="default" w:ascii="Times" w:hAnsi="Times" w:eastAsia="Times" w:cs="Times"/>
+          <w:i/>
+          <w:sz w:val="28"/>
+          <w:szCs w:val="28"/>
+        </w:rPr>
+      </w:pPr>
+    </w:p>
+    <w:p>
+      <w:pPr>
+        <w:pStyle w:val="3"/>
+        <w:keepNext w:val="0"/>
+        <w:keepLines w:val="0"/>
+        <w:widowControl/>
+        <w:suppressLineNumbers w:val="0"/>
+      </w:pPr>
+      <w:r>
+        <w:rPr>
+          <w:rFonts w:ascii="Times" w:hAnsi="Times" w:eastAsia="Times" w:cs="Times"/>
+          <w:sz w:val="28"/>
+          <w:szCs w:val="28"/>
+        </w:rPr>
+        <w:t xml:space="preserve">This property of immutable data is called </w:t>
+      </w:r>
+      <w:r>
+        <w:rPr>
+          <w:rFonts w:hint="default" w:ascii="Times" w:hAnsi="Times" w:eastAsia="Times" w:cs="Times"/>
+          <w:i/>
+          <w:sz w:val="28"/>
+          <w:szCs w:val="28"/>
+        </w:rPr>
+        <w:t xml:space="preserve">data sharing </w:t>
+      </w:r>
+      <w:r>
+        <w:rPr>
+          <w:rFonts w:hint="default" w:ascii="Times" w:hAnsi="Times" w:eastAsia="Times" w:cs="Times"/>
+          <w:sz w:val="28"/>
+          <w:szCs w:val="28"/>
+        </w:rPr>
+        <w:t xml:space="preserve">or just </w:t>
+      </w:r>
+      <w:r>
+        <w:rPr>
+          <w:rFonts w:hint="default" w:ascii="Times" w:hAnsi="Times" w:eastAsia="Times" w:cs="Times"/>
+          <w:i/>
+          <w:sz w:val="28"/>
+          <w:szCs w:val="28"/>
+        </w:rPr>
+        <w:t xml:space="preserve">sharing </w:t>
+      </w:r>
+    </w:p>
+    <w:p>
+      <w:pPr>
+        <w:pStyle w:val="3"/>
+        <w:keepNext w:val="0"/>
+        <w:keepLines w:val="0"/>
+        <w:widowControl/>
+        <w:suppressLineNumbers w:val="0"/>
+      </w:pPr>
+      <w:r>
+        <w:rPr>
+          <w:rFonts w:ascii="Times" w:hAnsi="Times" w:eastAsia="Times" w:cs="Times"/>
+          <w:sz w:val="28"/>
+          <w:szCs w:val="28"/>
+        </w:rPr>
+        <w:t>Data sharing of immutable data often lets us implement functions more efficiently; we can always return immutable data structures without having to worry about subsequent code modifying our data. There's no need to pessimistically make copies to avoid modification or corruption.</w:t>
+      </w:r>
+      <w:r>
+        <w:rPr>
+          <w:rFonts w:hint="default" w:ascii="Times" w:hAnsi="Times" w:eastAsia="Times" w:cs="Times"/>
+          <w:sz w:val="24"/>
+          <w:szCs w:val="24"/>
+        </w:rPr>
+        <w:t xml:space="preserve">9 </w:t>
+      </w:r>
+    </w:p>
+    <w:p>
+      <w:pPr>
+        <w:pStyle w:val="3"/>
+        <w:keepNext w:val="0"/>
+        <w:keepLines w:val="0"/>
+        <w:widowControl/>
+        <w:suppressLineNumbers w:val="0"/>
+        <w:rPr>
+          <w:rFonts w:hint="default" w:ascii="Times" w:hAnsi="Times" w:eastAsia="Times" w:cs="Times"/>
+          <w:i/>
+          <w:sz w:val="28"/>
+          <w:szCs w:val="28"/>
+        </w:rPr>
+      </w:pPr>
       <w:bookmarkStart w:id="0" w:name="_GoBack"/>
       <w:bookmarkEnd w:id="0"/>
-      <w:r>
-        <w:rPr>
-          <w:rFonts w:hint="default" w:ascii="Times" w:hAnsi="Times" w:eastAsia="Times" w:cs="Times"/>
-          <w:i/>
-          <w:sz w:val="28"/>
-          <w:szCs w:val="28"/>
-        </w:rPr>
-        <w:t xml:space="preserve">Therefore, functional data structures are immutable </w:t>
-      </w:r>
     </w:p>
     <w:p>
       <w:pPr>

</xml_diff>